<commit_message>
Modificato destinatario in SUAP/SUE e corretto numero pagina
</commit_message>
<xml_diff>
--- a/modelli/AR_archiviazione pratica ed attività/AR10_REG_SUAP.docx
+++ b/modelli/AR_archiviazione pratica ed attività/AR10_REG_SUAP.docx
@@ -368,7 +368,7 @@
             </w:pPr>
             <w:r>
               <w:rPr/>
-              <w:t>Allo</w:t>
+              <w:t>Al</w:t>
             </w:r>
           </w:p>
         </w:tc>
@@ -385,52 +385,7 @@
             </w:pPr>
             <w:r>
               <w:rPr/>
-              <w:t xml:space="preserve">Sportello </w:t>
-            </w:r>
-            <w:r>
-              <w:rPr>
-                <w:rFonts w:eastAsia="Noto Serif CJK SC" w:cs="Lohit Devanagari"/>
-                <w:color w:val="auto"/>
-                <w:kern w:val="2"/>
-                <w:sz w:val="24"/>
-                <w:szCs w:val="24"/>
-                <w:lang w:val="it-IT" w:eastAsia="zh-CN" w:bidi="hi-IN"/>
-              </w:rPr>
-              <w:t>u</w:t>
-            </w:r>
-            <w:r>
-              <w:rPr/>
-              <w:t xml:space="preserve">nico per le </w:t>
-            </w:r>
-            <w:r>
-              <w:rPr>
-                <w:rFonts w:eastAsia="Noto Serif CJK SC" w:cs="Lohit Devanagari"/>
-                <w:color w:val="auto"/>
-                <w:kern w:val="2"/>
-                <w:sz w:val="24"/>
-                <w:szCs w:val="24"/>
-                <w:lang w:val="it-IT" w:eastAsia="zh-CN" w:bidi="hi-IN"/>
-              </w:rPr>
-              <w:t>a</w:t>
-            </w:r>
-            <w:r>
-              <w:rPr/>
-              <w:t xml:space="preserve">ttività </w:t>
-            </w:r>
-            <w:r>
-              <w:rPr>
-                <w:rFonts w:eastAsia="Noto Serif CJK SC" w:cs="Lohit Devanagari"/>
-                <w:color w:val="auto"/>
-                <w:kern w:val="2"/>
-                <w:sz w:val="24"/>
-                <w:szCs w:val="24"/>
-                <w:lang w:val="it-IT" w:eastAsia="zh-CN" w:bidi="hi-IN"/>
-              </w:rPr>
-              <w:t>p</w:t>
-            </w:r>
-            <w:r>
-              <w:rPr/>
-              <w:t>roduttive</w:t>
+              <w:t>SUAP/SUE</w:t>
               <w:br/>
             </w:r>
             <w:r>
@@ -1018,7 +973,7 @@
             </w:r>
             <w:r>
               <w:rPr/>
-              <w:t xml:space="preserve"> SUAP </w:t>
+              <w:t xml:space="preserve"> SUAP/SUE </w:t>
             </w:r>
             <w:r>
               <w:rPr/>
@@ -1120,7 +1075,15 @@
             </w:r>
             <w:r>
               <w:rPr/>
-              <w:t>ratica SUAP n°</w:t>
+              <w:t xml:space="preserve">ratica </w:t>
+            </w:r>
+            <w:r>
+              <w:rPr/>
+              <w:t>SUAP/SUE</w:t>
+            </w:r>
+            <w:r>
+              <w:rPr/>
+              <w:t xml:space="preserve"> n°</w:t>
             </w:r>
             <w:r>
               <w:rPr/>
@@ -1153,57 +1116,6 @@
       </w:pPr>
       <w:r>
         <w:rPr/>
-      </w:r>
-    </w:p>
-    <w:p>
-      <w:pPr>
-        <w:pStyle w:val="Corpodeltesto"/>
-        <w:rPr/>
-      </w:pPr>
-      <w:r>
-        <w:rPr>
-          <w:rFonts w:eastAsia="Noto Serif CJK SC" w:cs="Lohit Devanagari"/>
-          <w:color w:val="auto"/>
-          <w:kern w:val="2"/>
-          <w:sz w:val="24"/>
-          <w:szCs w:val="24"/>
-          <w:lang w:val="it-IT" w:eastAsia="zh-CN" w:bidi="hi-IN"/>
-        </w:rPr>
-        <w:t>Si premette che il</w:t>
-      </w:r>
-      <w:r>
-        <w:rPr>
-          <w:lang w:val="it-IT"/>
-        </w:rPr>
-        <w:t xml:space="preserve"> SUAP riceve questa comunicazione quale unico soggetto pubblico di riferimento territoriale per tutti i procedimenti che abbiano ad oggetto </w:t>
-      </w:r>
-      <w:r>
-        <w:rPr>
-          <w:rFonts w:eastAsia="Noto Serif CJK SC" w:cs="Lohit Devanagari"/>
-          <w:color w:val="auto"/>
-          <w:kern w:val="2"/>
-          <w:sz w:val="24"/>
-          <w:szCs w:val="24"/>
-          <w:lang w:val="it-IT" w:eastAsia="zh-CN" w:bidi="hi-IN"/>
-        </w:rPr>
-        <w:t>le</w:t>
-      </w:r>
-      <w:r>
-        <w:rPr>
-          <w:lang w:val="it-IT"/>
-        </w:rPr>
-        <w:t xml:space="preserve"> attività produttive e di prestazione di servizi, </w:t>
-      </w:r>
-      <w:r>
-        <w:rPr>
-          <w:rFonts w:eastAsia="Noto Serif CJK SC" w:cs="Lohit Devanagari"/>
-          <w:color w:val="auto"/>
-          <w:kern w:val="2"/>
-          <w:sz w:val="24"/>
-          <w:szCs w:val="24"/>
-          <w:lang w:val="it-IT" w:eastAsia="zh-CN" w:bidi="hi-IN"/>
-        </w:rPr>
-        <w:t>ai sensi del DPR 160/2010.</w:t>
       </w:r>
     </w:p>
     <w:p>
@@ -1429,8 +1341,8 @@
         <w:rPr/>
         <w:fldChar w:fldCharType="separate"/>
       </w:r>
-      <w:bookmarkStart w:id="0" w:name="__Fieldmark__475_915077677"/>
-      <w:bookmarkStart w:id="1" w:name="__Fieldmark__475_915077677"/>
+      <w:bookmarkStart w:id="0" w:name="__Fieldmark__156_2830663674"/>
+      <w:bookmarkStart w:id="1" w:name="__Fieldmark__156_2830663674"/>
       <w:bookmarkEnd w:id="1"/>
       <w:r>
         <w:rPr/>
@@ -1439,16 +1351,20 @@
         <w:rPr/>
         <w:fldChar w:fldCharType="end"/>
       </w:r>
-      <w:bookmarkStart w:id="2" w:name="__Fieldmark__2870_4027006556"/>
-      <w:bookmarkStart w:id="3" w:name="__Fieldmark__283_1625666431"/>
-      <w:bookmarkStart w:id="4" w:name="__Fieldmark__493_1921254028"/>
-      <w:bookmarkStart w:id="5" w:name="__Fieldmark__434_3593453119"/>
-      <w:bookmarkStart w:id="6" w:name="__Fieldmark__2831_1585666245"/>
+      <w:bookmarkStart w:id="2" w:name="__Fieldmark__475_915077677"/>
+      <w:bookmarkStart w:id="3" w:name="__Fieldmark__2870_4027006556"/>
+      <w:bookmarkStart w:id="4" w:name="__Fieldmark__283_1625666431"/>
+      <w:bookmarkStart w:id="5" w:name="__Fieldmark__493_1921254028"/>
+      <w:bookmarkStart w:id="6" w:name="__Fieldmark__434_3593453119"/>
+      <w:bookmarkStart w:id="7" w:name="__Fieldmark__2831_1585666245"/>
+      <w:bookmarkStart w:id="8" w:name="__Fieldmark__3404_3688416342"/>
       <w:bookmarkEnd w:id="2"/>
       <w:bookmarkEnd w:id="3"/>
       <w:bookmarkEnd w:id="4"/>
       <w:bookmarkEnd w:id="5"/>
       <w:bookmarkEnd w:id="6"/>
+      <w:bookmarkEnd w:id="7"/>
+      <w:bookmarkEnd w:id="8"/>
       <w:r>
         <w:rPr>
           <w:rStyle w:val="DamodificareEG"/>
@@ -1489,9 +1405,9 @@
         <w:rPr/>
         <w:fldChar w:fldCharType="separate"/>
       </w:r>
-      <w:bookmarkStart w:id="7" w:name="__Fieldmark__496_915077677"/>
-      <w:bookmarkStart w:id="8" w:name="__Fieldmark__496_915077677"/>
-      <w:bookmarkEnd w:id="8"/>
+      <w:bookmarkStart w:id="9" w:name="__Fieldmark__183_2830663674"/>
+      <w:bookmarkStart w:id="10" w:name="__Fieldmark__183_2830663674"/>
+      <w:bookmarkEnd w:id="10"/>
       <w:r>
         <w:rPr/>
       </w:r>
@@ -1499,16 +1415,20 @@
         <w:rPr/>
         <w:fldChar w:fldCharType="end"/>
       </w:r>
-      <w:bookmarkStart w:id="9" w:name="__Fieldmark__2887_4027006556"/>
-      <w:bookmarkStart w:id="10" w:name="__Fieldmark__1660_1625666431"/>
-      <w:bookmarkStart w:id="11" w:name="__Fieldmark__3556_1921254028"/>
-      <w:bookmarkStart w:id="12" w:name="__Fieldmark__451_3593453119"/>
-      <w:bookmarkStart w:id="13" w:name="__Fieldmark__2849_1585666245"/>
-      <w:bookmarkEnd w:id="9"/>
-      <w:bookmarkEnd w:id="10"/>
+      <w:bookmarkStart w:id="11" w:name="__Fieldmark__496_915077677"/>
+      <w:bookmarkStart w:id="12" w:name="__Fieldmark__2887_4027006556"/>
+      <w:bookmarkStart w:id="13" w:name="__Fieldmark__1660_1625666431"/>
+      <w:bookmarkStart w:id="14" w:name="__Fieldmark__3556_1921254028"/>
+      <w:bookmarkStart w:id="15" w:name="__Fieldmark__451_3593453119"/>
+      <w:bookmarkStart w:id="16" w:name="__Fieldmark__2849_1585666245"/>
+      <w:bookmarkStart w:id="17" w:name="__Fieldmark__3428_3688416342"/>
       <w:bookmarkEnd w:id="11"/>
       <w:bookmarkEnd w:id="12"/>
       <w:bookmarkEnd w:id="13"/>
+      <w:bookmarkEnd w:id="14"/>
+      <w:bookmarkEnd w:id="15"/>
+      <w:bookmarkEnd w:id="16"/>
+      <w:bookmarkEnd w:id="17"/>
       <w:r>
         <w:rPr>
           <w:rStyle w:val="DamodificareEG"/>
@@ -1556,9 +1476,9 @@
         <w:rPr/>
         <w:fldChar w:fldCharType="separate"/>
       </w:r>
-      <w:bookmarkStart w:id="14" w:name="__Fieldmark__518_915077677"/>
-      <w:bookmarkStart w:id="15" w:name="__Fieldmark__518_915077677"/>
-      <w:bookmarkEnd w:id="15"/>
+      <w:bookmarkStart w:id="18" w:name="__Fieldmark__211_2830663674"/>
+      <w:bookmarkStart w:id="19" w:name="__Fieldmark__211_2830663674"/>
+      <w:bookmarkEnd w:id="19"/>
       <w:r>
         <w:rPr/>
       </w:r>
@@ -1566,16 +1486,20 @@
         <w:rPr/>
         <w:fldChar w:fldCharType="end"/>
       </w:r>
-      <w:bookmarkStart w:id="16" w:name="__Fieldmark__2903_4027006556"/>
-      <w:bookmarkStart w:id="17" w:name="__Fieldmark__1670_1625666431"/>
-      <w:bookmarkStart w:id="18" w:name="__Fieldmark__505_1921254028"/>
-      <w:bookmarkStart w:id="19" w:name="__Fieldmark__464_3593453119"/>
-      <w:bookmarkStart w:id="20" w:name="__Fieldmark__2868_1585666245"/>
-      <w:bookmarkEnd w:id="16"/>
-      <w:bookmarkEnd w:id="17"/>
-      <w:bookmarkEnd w:id="18"/>
-      <w:bookmarkEnd w:id="19"/>
+      <w:bookmarkStart w:id="20" w:name="__Fieldmark__518_915077677"/>
+      <w:bookmarkStart w:id="21" w:name="__Fieldmark__2903_4027006556"/>
+      <w:bookmarkStart w:id="22" w:name="__Fieldmark__1670_1625666431"/>
+      <w:bookmarkStart w:id="23" w:name="__Fieldmark__505_1921254028"/>
+      <w:bookmarkStart w:id="24" w:name="__Fieldmark__464_3593453119"/>
+      <w:bookmarkStart w:id="25" w:name="__Fieldmark__2868_1585666245"/>
+      <w:bookmarkStart w:id="26" w:name="__Fieldmark__3453_3688416342"/>
       <w:bookmarkEnd w:id="20"/>
+      <w:bookmarkEnd w:id="21"/>
+      <w:bookmarkEnd w:id="22"/>
+      <w:bookmarkEnd w:id="23"/>
+      <w:bookmarkEnd w:id="24"/>
+      <w:bookmarkEnd w:id="25"/>
+      <w:bookmarkEnd w:id="26"/>
       <w:r>
         <w:rPr>
           <w:rStyle w:val="DamodificareEG"/>
@@ -1615,9 +1539,9 @@
         <w:rPr/>
         <w:fldChar w:fldCharType="separate"/>
       </w:r>
-      <w:bookmarkStart w:id="21" w:name="__Fieldmark__539_915077677"/>
-      <w:bookmarkStart w:id="22" w:name="__Fieldmark__539_915077677"/>
-      <w:bookmarkEnd w:id="22"/>
+      <w:bookmarkStart w:id="27" w:name="__Fieldmark__238_2830663674"/>
+      <w:bookmarkStart w:id="28" w:name="__Fieldmark__238_2830663674"/>
+      <w:bookmarkEnd w:id="28"/>
       <w:r>
         <w:rPr/>
       </w:r>
@@ -1625,16 +1549,20 @@
         <w:rPr/>
         <w:fldChar w:fldCharType="end"/>
       </w:r>
-      <w:bookmarkStart w:id="23" w:name="__Fieldmark__2918_4027006556"/>
-      <w:bookmarkStart w:id="24" w:name="__Fieldmark__1681_1625666431"/>
-      <w:bookmarkStart w:id="25" w:name="__Fieldmark__513_1921254028"/>
-      <w:bookmarkStart w:id="26" w:name="__Fieldmark__476_3593453119"/>
-      <w:bookmarkStart w:id="27" w:name="__Fieldmark__2886_1585666245"/>
-      <w:bookmarkEnd w:id="23"/>
-      <w:bookmarkEnd w:id="24"/>
-      <w:bookmarkEnd w:id="25"/>
-      <w:bookmarkEnd w:id="26"/>
-      <w:bookmarkEnd w:id="27"/>
+      <w:bookmarkStart w:id="29" w:name="__Fieldmark__539_915077677"/>
+      <w:bookmarkStart w:id="30" w:name="__Fieldmark__2918_4027006556"/>
+      <w:bookmarkStart w:id="31" w:name="__Fieldmark__1681_1625666431"/>
+      <w:bookmarkStart w:id="32" w:name="__Fieldmark__513_1921254028"/>
+      <w:bookmarkStart w:id="33" w:name="__Fieldmark__476_3593453119"/>
+      <w:bookmarkStart w:id="34" w:name="__Fieldmark__2886_1585666245"/>
+      <w:bookmarkStart w:id="35" w:name="__Fieldmark__3477_3688416342"/>
+      <w:bookmarkEnd w:id="29"/>
+      <w:bookmarkEnd w:id="30"/>
+      <w:bookmarkEnd w:id="31"/>
+      <w:bookmarkEnd w:id="32"/>
+      <w:bookmarkEnd w:id="33"/>
+      <w:bookmarkEnd w:id="34"/>
+      <w:bookmarkEnd w:id="35"/>
       <w:r>
         <w:rPr>
           <w:rStyle w:val="DamodificareEG"/>
@@ -2181,38 +2109,23 @@
       <w:rPr/>
     </w:pPr>
     <w:r>
-      <w:rPr>
-        <w:sz w:val="14"/>
-        <w:szCs w:val="14"/>
-      </w:rPr>
+      <w:rPr/>
       <w:fldChar w:fldCharType="begin"/>
     </w:r>
     <w:r>
-      <w:rPr>
-        <w:sz w:val="14"/>
-        <w:szCs w:val="14"/>
-      </w:rPr>
+      <w:rPr/>
       <w:instrText> FILENAME </w:instrText>
     </w:r>
     <w:r>
-      <w:rPr>
-        <w:sz w:val="14"/>
-        <w:szCs w:val="14"/>
-      </w:rPr>
+      <w:rPr/>
       <w:fldChar w:fldCharType="separate"/>
     </w:r>
     <w:r>
-      <w:rPr>
-        <w:sz w:val="14"/>
-        <w:szCs w:val="14"/>
-      </w:rPr>
+      <w:rPr/>
       <w:t>AR10_REG_SUAP.docx</w:t>
     </w:r>
     <w:r>
-      <w:rPr>
-        <w:sz w:val="14"/>
-        <w:szCs w:val="14"/>
-      </w:rPr>
+      <w:rPr/>
       <w:fldChar w:fldCharType="end"/>
     </w:r>
   </w:p>

</xml_diff>

<commit_message>
Rimuovi PEC Comando dalla risposta, perché devono passare tramite SUAP/SUE/SUA
</commit_message>
<xml_diff>
--- a/modelli/AR_archiviazione pratica ed attività/AR10_REG_SUAP.docx
+++ b/modelli/AR_archiviazione pratica ed attività/AR10_REG_SUAP.docx
@@ -1075,15 +1075,7 @@
             </w:r>
             <w:r>
               <w:rPr/>
-              <w:t xml:space="preserve">ratica </w:t>
-            </w:r>
-            <w:r>
-              <w:rPr/>
-              <w:t>SUAP/SUE</w:t>
-            </w:r>
-            <w:r>
-              <w:rPr/>
-              <w:t xml:space="preserve"> n°</w:t>
+              <w:t>ratica SUAP/SUE n°</w:t>
             </w:r>
             <w:r>
               <w:rPr/>
@@ -1341,8 +1333,8 @@
         <w:rPr/>
         <w:fldChar w:fldCharType="separate"/>
       </w:r>
-      <w:bookmarkStart w:id="0" w:name="__Fieldmark__156_2830663674"/>
-      <w:bookmarkStart w:id="1" w:name="__Fieldmark__156_2830663674"/>
+      <w:bookmarkStart w:id="0" w:name="__Fieldmark__3575_2828410077"/>
+      <w:bookmarkStart w:id="1" w:name="__Fieldmark__3575_2828410077"/>
       <w:bookmarkEnd w:id="1"/>
       <w:r>
         <w:rPr/>
@@ -1351,13 +1343,14 @@
         <w:rPr/>
         <w:fldChar w:fldCharType="end"/>
       </w:r>
-      <w:bookmarkStart w:id="2" w:name="__Fieldmark__475_915077677"/>
-      <w:bookmarkStart w:id="3" w:name="__Fieldmark__2870_4027006556"/>
-      <w:bookmarkStart w:id="4" w:name="__Fieldmark__283_1625666431"/>
+      <w:bookmarkStart w:id="2" w:name="__Fieldmark__3404_3688416342"/>
+      <w:bookmarkStart w:id="3" w:name="__Fieldmark__2831_1585666245"/>
+      <w:bookmarkStart w:id="4" w:name="__Fieldmark__434_3593453119"/>
       <w:bookmarkStart w:id="5" w:name="__Fieldmark__493_1921254028"/>
-      <w:bookmarkStart w:id="6" w:name="__Fieldmark__434_3593453119"/>
-      <w:bookmarkStart w:id="7" w:name="__Fieldmark__2831_1585666245"/>
-      <w:bookmarkStart w:id="8" w:name="__Fieldmark__3404_3688416342"/>
+      <w:bookmarkStart w:id="6" w:name="__Fieldmark__283_1625666431"/>
+      <w:bookmarkStart w:id="7" w:name="__Fieldmark__2870_4027006556"/>
+      <w:bookmarkStart w:id="8" w:name="__Fieldmark__475_915077677"/>
+      <w:bookmarkStart w:id="9" w:name="__Fieldmark__156_2830663674"/>
       <w:bookmarkEnd w:id="2"/>
       <w:bookmarkEnd w:id="3"/>
       <w:bookmarkEnd w:id="4"/>
@@ -1365,6 +1358,7 @@
       <w:bookmarkEnd w:id="6"/>
       <w:bookmarkEnd w:id="7"/>
       <w:bookmarkEnd w:id="8"/>
+      <w:bookmarkEnd w:id="9"/>
       <w:r>
         <w:rPr>
           <w:rStyle w:val="DamodificareEG"/>
@@ -1405,9 +1399,9 @@
         <w:rPr/>
         <w:fldChar w:fldCharType="separate"/>
       </w:r>
-      <w:bookmarkStart w:id="9" w:name="__Fieldmark__183_2830663674"/>
-      <w:bookmarkStart w:id="10" w:name="__Fieldmark__183_2830663674"/>
-      <w:bookmarkEnd w:id="10"/>
+      <w:bookmarkStart w:id="10" w:name="__Fieldmark__3605_2828410077"/>
+      <w:bookmarkStart w:id="11" w:name="__Fieldmark__3605_2828410077"/>
+      <w:bookmarkEnd w:id="11"/>
       <w:r>
         <w:rPr/>
       </w:r>
@@ -1415,20 +1409,22 @@
         <w:rPr/>
         <w:fldChar w:fldCharType="end"/>
       </w:r>
-      <w:bookmarkStart w:id="11" w:name="__Fieldmark__496_915077677"/>
-      <w:bookmarkStart w:id="12" w:name="__Fieldmark__2887_4027006556"/>
-      <w:bookmarkStart w:id="13" w:name="__Fieldmark__1660_1625666431"/>
-      <w:bookmarkStart w:id="14" w:name="__Fieldmark__3556_1921254028"/>
-      <w:bookmarkStart w:id="15" w:name="__Fieldmark__451_3593453119"/>
-      <w:bookmarkStart w:id="16" w:name="__Fieldmark__2849_1585666245"/>
-      <w:bookmarkStart w:id="17" w:name="__Fieldmark__3428_3688416342"/>
-      <w:bookmarkEnd w:id="11"/>
+      <w:bookmarkStart w:id="12" w:name="__Fieldmark__3428_3688416342"/>
+      <w:bookmarkStart w:id="13" w:name="__Fieldmark__2849_1585666245"/>
+      <w:bookmarkStart w:id="14" w:name="__Fieldmark__451_3593453119"/>
+      <w:bookmarkStart w:id="15" w:name="__Fieldmark__3556_1921254028"/>
+      <w:bookmarkStart w:id="16" w:name="__Fieldmark__1660_1625666431"/>
+      <w:bookmarkStart w:id="17" w:name="__Fieldmark__2887_4027006556"/>
+      <w:bookmarkStart w:id="18" w:name="__Fieldmark__496_915077677"/>
+      <w:bookmarkStart w:id="19" w:name="__Fieldmark__183_2830663674"/>
       <w:bookmarkEnd w:id="12"/>
       <w:bookmarkEnd w:id="13"/>
       <w:bookmarkEnd w:id="14"/>
       <w:bookmarkEnd w:id="15"/>
       <w:bookmarkEnd w:id="16"/>
       <w:bookmarkEnd w:id="17"/>
+      <w:bookmarkEnd w:id="18"/>
+      <w:bookmarkEnd w:id="19"/>
       <w:r>
         <w:rPr>
           <w:rStyle w:val="DamodificareEG"/>
@@ -1476,9 +1472,9 @@
         <w:rPr/>
         <w:fldChar w:fldCharType="separate"/>
       </w:r>
-      <w:bookmarkStart w:id="18" w:name="__Fieldmark__211_2830663674"/>
-      <w:bookmarkStart w:id="19" w:name="__Fieldmark__211_2830663674"/>
-      <w:bookmarkEnd w:id="19"/>
+      <w:bookmarkStart w:id="20" w:name="__Fieldmark__3636_2828410077"/>
+      <w:bookmarkStart w:id="21" w:name="__Fieldmark__3636_2828410077"/>
+      <w:bookmarkEnd w:id="21"/>
       <w:r>
         <w:rPr/>
       </w:r>
@@ -1486,20 +1482,22 @@
         <w:rPr/>
         <w:fldChar w:fldCharType="end"/>
       </w:r>
-      <w:bookmarkStart w:id="20" w:name="__Fieldmark__518_915077677"/>
-      <w:bookmarkStart w:id="21" w:name="__Fieldmark__2903_4027006556"/>
-      <w:bookmarkStart w:id="22" w:name="__Fieldmark__1670_1625666431"/>
-      <w:bookmarkStart w:id="23" w:name="__Fieldmark__505_1921254028"/>
+      <w:bookmarkStart w:id="22" w:name="__Fieldmark__3453_3688416342"/>
+      <w:bookmarkStart w:id="23" w:name="__Fieldmark__2868_1585666245"/>
       <w:bookmarkStart w:id="24" w:name="__Fieldmark__464_3593453119"/>
-      <w:bookmarkStart w:id="25" w:name="__Fieldmark__2868_1585666245"/>
-      <w:bookmarkStart w:id="26" w:name="__Fieldmark__3453_3688416342"/>
-      <w:bookmarkEnd w:id="20"/>
-      <w:bookmarkEnd w:id="21"/>
+      <w:bookmarkStart w:id="25" w:name="__Fieldmark__505_1921254028"/>
+      <w:bookmarkStart w:id="26" w:name="__Fieldmark__1670_1625666431"/>
+      <w:bookmarkStart w:id="27" w:name="__Fieldmark__2903_4027006556"/>
+      <w:bookmarkStart w:id="28" w:name="__Fieldmark__518_915077677"/>
+      <w:bookmarkStart w:id="29" w:name="__Fieldmark__211_2830663674"/>
       <w:bookmarkEnd w:id="22"/>
       <w:bookmarkEnd w:id="23"/>
       <w:bookmarkEnd w:id="24"/>
       <w:bookmarkEnd w:id="25"/>
       <w:bookmarkEnd w:id="26"/>
+      <w:bookmarkEnd w:id="27"/>
+      <w:bookmarkEnd w:id="28"/>
+      <w:bookmarkEnd w:id="29"/>
       <w:r>
         <w:rPr>
           <w:rStyle w:val="DamodificareEG"/>
@@ -1539,9 +1537,9 @@
         <w:rPr/>
         <w:fldChar w:fldCharType="separate"/>
       </w:r>
-      <w:bookmarkStart w:id="27" w:name="__Fieldmark__238_2830663674"/>
-      <w:bookmarkStart w:id="28" w:name="__Fieldmark__238_2830663674"/>
-      <w:bookmarkEnd w:id="28"/>
+      <w:bookmarkStart w:id="30" w:name="__Fieldmark__3666_2828410077"/>
+      <w:bookmarkStart w:id="31" w:name="__Fieldmark__3666_2828410077"/>
+      <w:bookmarkEnd w:id="31"/>
       <w:r>
         <w:rPr/>
       </w:r>
@@ -1549,20 +1547,22 @@
         <w:rPr/>
         <w:fldChar w:fldCharType="end"/>
       </w:r>
-      <w:bookmarkStart w:id="29" w:name="__Fieldmark__539_915077677"/>
-      <w:bookmarkStart w:id="30" w:name="__Fieldmark__2918_4027006556"/>
-      <w:bookmarkStart w:id="31" w:name="__Fieldmark__1681_1625666431"/>
-      <w:bookmarkStart w:id="32" w:name="__Fieldmark__513_1921254028"/>
-      <w:bookmarkStart w:id="33" w:name="__Fieldmark__476_3593453119"/>
-      <w:bookmarkStart w:id="34" w:name="__Fieldmark__2886_1585666245"/>
-      <w:bookmarkStart w:id="35" w:name="__Fieldmark__3477_3688416342"/>
-      <w:bookmarkEnd w:id="29"/>
-      <w:bookmarkEnd w:id="30"/>
-      <w:bookmarkEnd w:id="31"/>
+      <w:bookmarkStart w:id="32" w:name="__Fieldmark__3477_3688416342"/>
+      <w:bookmarkStart w:id="33" w:name="__Fieldmark__2886_1585666245"/>
+      <w:bookmarkStart w:id="34" w:name="__Fieldmark__476_3593453119"/>
+      <w:bookmarkStart w:id="35" w:name="__Fieldmark__513_1921254028"/>
+      <w:bookmarkStart w:id="36" w:name="__Fieldmark__1681_1625666431"/>
+      <w:bookmarkStart w:id="37" w:name="__Fieldmark__2918_4027006556"/>
+      <w:bookmarkStart w:id="38" w:name="__Fieldmark__539_915077677"/>
+      <w:bookmarkStart w:id="39" w:name="__Fieldmark__238_2830663674"/>
       <w:bookmarkEnd w:id="32"/>
       <w:bookmarkEnd w:id="33"/>
       <w:bookmarkEnd w:id="34"/>
       <w:bookmarkEnd w:id="35"/>
+      <w:bookmarkEnd w:id="36"/>
+      <w:bookmarkEnd w:id="37"/>
+      <w:bookmarkEnd w:id="38"/>
+      <w:bookmarkEnd w:id="39"/>
       <w:r>
         <w:rPr>
           <w:rStyle w:val="DamodificareEG"/>
@@ -1616,7 +1616,10 @@
     <w:p>
       <w:pPr>
         <w:pStyle w:val="Corpodeltesto"/>
-        <w:rPr/>
+        <w:rPr>
+          <w:rStyle w:val="CollegamentoInternet"/>
+          <w:lang w:val="it-IT"/>
+        </w:rPr>
       </w:pPr>
       <w:r>
         <w:rPr>
@@ -1650,48 +1653,7 @@
         <w:rPr>
           <w:lang w:val="it-IT"/>
         </w:rPr>
-        <w:t>regolarizzare l’istanza entro il termine di 10 giorni dalla ricezione di questa comunicazione, inviando l’indirizzo di posta elettronica certificata:</w:t>
-      </w:r>
-    </w:p>
-    <w:p>
-      <w:pPr>
-        <w:pStyle w:val="Corpodeltesto"/>
-        <w:rPr/>
-      </w:pPr>
-      <w:r>
-        <w:rPr>
-          <w:rStyle w:val="CollegamentoInternet"/>
-          <w:lang w:val="it-IT"/>
-        </w:rPr>
-        <w:fldChar w:fldCharType="begin"/>
-      </w:r>
-      <w:r>
-        <w:rPr>
-          <w:rStyle w:val="CollegamentoInternet"/>
-          <w:lang w:val="it-IT"/>
-        </w:rPr>
-        <w:instrText> MERGEFIELD $PEC_COMANDO </w:instrText>
-      </w:r>
-      <w:r>
-        <w:rPr>
-          <w:rStyle w:val="CollegamentoInternet"/>
-          <w:lang w:val="it-IT"/>
-        </w:rPr>
-        <w:fldChar w:fldCharType="separate"/>
-      </w:r>
-      <w:r>
-        <w:rPr>
-          <w:rStyle w:val="CollegamentoInternet"/>
-          <w:lang w:val="it-IT"/>
-        </w:rPr>
-        <w:t>&lt;$PEC_COMANDO&gt;</w:t>
-      </w:r>
-      <w:r>
-        <w:rPr>
-          <w:rStyle w:val="CollegamentoInternet"/>
-          <w:lang w:val="it-IT"/>
-        </w:rPr>
-        <w:fldChar w:fldCharType="end"/>
+        <w:t>regolarizzare l’istanza entro il termine di 10 giorni dalla ricezione di questa comunicazione.</w:t>
       </w:r>
     </w:p>
     <w:p>
@@ -2156,7 +2118,7 @@
     <w:pPr>
       <w:widowControl/>
       <w:suppressAutoHyphens w:val="true"/>
-      <w:overflowPunct w:val="true"/>
+      <w:overflowPunct w:val="false"/>
       <w:bidi w:val="0"/>
       <w:spacing w:before="0" w:after="0"/>
       <w:jc w:val="left"/>

</xml_diff>